<commit_message>
[#2] Add version 2
</commit_message>
<xml_diff>
--- a/laba_01/Отчёт лабораторная работа №1.docx
+++ b/laba_01/Отчёт лабораторная работа №1.docx
@@ -415,9 +415,6 @@
         <w:pStyle w:val="a3"/>
         <w:spacing w:before="0" w:beforeAutospacing="0" w:after="200" w:afterAutospacing="0"/>
         <w:jc w:val="center"/>
-        <w:rPr>
-          <w:lang w:val="en-US"/>
-        </w:rPr>
       </w:pPr>
       <w:r>
         <w:rPr>
@@ -430,8 +427,16 @@
           <w:color w:val="000000"/>
           <w:lang w:val="en-US"/>
         </w:rPr>
-        <w:t>, 2022</w:t>
-      </w:r>
+        <w:t>, 202</w:t>
+      </w:r>
+      <w:r>
+        <w:rPr>
+          <w:color w:val="000000"/>
+        </w:rPr>
+        <w:t>4</w:t>
+      </w:r>
+      <w:bookmarkStart w:id="0" w:name="_GoBack"/>
+      <w:bookmarkEnd w:id="0"/>
     </w:p>
     <w:p>
       <w:pPr>
@@ -14865,7 +14870,8 @@
       </w:pPr>
       <w:r>
         <w:rPr>
-          <w:lang w:val="en-US"/>
+          <w:noProof/>
+          <w:lang w:eastAsia="ru-RU"/>
         </w:rPr>
         <w:lastRenderedPageBreak/>
         <w:drawing>
@@ -14904,8 +14910,6 @@
           </wp:inline>
         </w:drawing>
       </w:r>
-      <w:bookmarkStart w:id="0" w:name="_GoBack"/>
-      <w:bookmarkEnd w:id="0"/>
     </w:p>
     <w:sectPr>
       <w:pgSz w:w="11906" w:h="16838"/>

</xml_diff>

<commit_message>
[laba #2] Complete laba #2
</commit_message>
<xml_diff>
--- a/laba_01/Отчёт лабораторная работа №1.docx
+++ b/laba_01/Отчёт лабораторная работа №1.docx
@@ -415,6 +415,9 @@
         <w:pStyle w:val="a3"/>
         <w:spacing w:before="0" w:beforeAutospacing="0" w:after="200" w:afterAutospacing="0"/>
         <w:jc w:val="center"/>
+        <w:rPr>
+          <w:lang w:val="en-US"/>
+        </w:rPr>
       </w:pPr>
       <w:r>
         <w:rPr>
@@ -432,11 +435,10 @@
       <w:r>
         <w:rPr>
           <w:color w:val="000000"/>
-        </w:rPr>
-        <w:t>4</w:t>
-      </w:r>
-      <w:bookmarkStart w:id="0" w:name="_GoBack"/>
-      <w:bookmarkEnd w:id="0"/>
+          <w:lang w:val="en-US"/>
+        </w:rPr>
+        <w:t>5</w:t>
+      </w:r>
     </w:p>
     <w:p>
       <w:pPr>
@@ -1283,6 +1285,8 @@
         </w:rPr>
         <w:br/>
       </w:r>
+      <w:bookmarkStart w:id="0" w:name="_GoBack"/>
+      <w:bookmarkEnd w:id="0"/>
       <w:r>
         <w:rPr>
           <w:rFonts w:ascii="Courier New" w:eastAsia="Times New Roman" w:hAnsi="Courier New" w:cs="Courier New"/>

</xml_diff>